<commit_message>
Second Commit to Git Hub
</commit_message>
<xml_diff>
--- a/Saudagar.docx
+++ b/Saudagar.docx
@@ -4,8 +4,18 @@
   <w:body>
     <w:p>
       <w:r>
-        <w:t>hi</w:t>
+        <w:t>H</w:t>
       </w:r>
+      <w:r>
+        <w:t>i</w:t>
+      </w:r>
+    </w:p>
+    <w:p>
+      <w:r>
+        <w:t>Adding some content</w:t>
+      </w:r>
+    </w:p>
+    <w:p>
       <w:bookmarkStart w:id="0" w:name="_GoBack"/>
       <w:bookmarkEnd w:id="0"/>
     </w:p>

</xml_diff>